<commit_message>
Made changes to Olu's doc
</commit_message>
<xml_diff>
--- a/Git Bash and useful commands.docx
+++ b/Git Bash and useful commands.docx
@@ -2,8 +2,6 @@
 <file path=word/document.xml><?xml version="1.0" encoding="utf-8"?>
 <w:document xmlns:wpc="http://schemas.microsoft.com/office/word/2010/wordprocessingCanvas" xmlns:cx="http://schemas.microsoft.com/office/drawing/2014/chartex" xmlns:cx1="http://schemas.microsoft.com/office/drawing/2015/9/8/chartex" xmlns:mc="http://schemas.openxmlformats.org/markup-compatibility/2006" xmlns:o="urn:schemas-microsoft-com:office:office" xmlns:r="http://schemas.openxmlformats.org/officeDocument/2006/relationships" xmlns:m="http://schemas.openxmlformats.org/officeDocument/2006/math" xmlns:v="urn:schemas-microsoft-com:vml" xmlns:wp14="http://schemas.microsoft.com/office/word/2010/wordprocessingDrawing" xmlns:wp="http://schemas.openxmlformats.org/drawingml/2006/wordprocessingDrawing" xmlns:w10="urn:schemas-microsoft-com:office:word" xmlns:w="http://schemas.openxmlformats.org/wordprocessingml/2006/main" xmlns:w14="http://schemas.microsoft.com/office/word/2010/wordml" xmlns:w15="http://schemas.microsoft.com/office/word/2012/wordml" xmlns:w16se="http://schemas.microsoft.com/office/word/2015/wordml/symex" xmlns:wpg="http://schemas.microsoft.com/office/word/2010/wordprocessingGroup" xmlns:wpi="http://schemas.microsoft.com/office/word/2010/wordprocessingInk" xmlns:wne="http://schemas.microsoft.com/office/word/2006/wordml" xmlns:wps="http://schemas.microsoft.com/office/word/2010/wordprocessingShape" mc:Ignorable="w14 w15 w16se wp14">
   <w:body>
-    <w:bookmarkStart w:id="0" w:name="_GoBack" w:displacedByCustomXml="next"/>
-    <w:bookmarkEnd w:id="0" w:displacedByCustomXml="next"/>
     <w:sdt>
       <w:sdtPr>
         <w:id w:val="853086096"/>
@@ -3345,7 +3343,7 @@
           <w:lang w:eastAsia="en-GB"/>
         </w:rPr>
       </w:pPr>
-      <w:bookmarkStart w:id="1" w:name="_Toc509910378"/>
+      <w:bookmarkStart w:id="0" w:name="_Toc509910378"/>
       <w:r>
         <w:rPr>
           <w:rFonts w:ascii="Times New Roman" w:eastAsia="Times New Roman" w:hAnsi="Times New Roman" w:cs="Times New Roman"/>
@@ -3359,7 +3357,7 @@
         <w:lastRenderedPageBreak/>
         <w:t>Introduction</w:t>
       </w:r>
-      <w:bookmarkEnd w:id="1"/>
+      <w:bookmarkEnd w:id="0"/>
     </w:p>
     <w:p>
       <w:pPr>
@@ -3515,7 +3513,7 @@
           <w:color w:val="000000" w:themeColor="text1"/>
         </w:rPr>
       </w:pPr>
-      <w:bookmarkStart w:id="2" w:name="_Toc509910379"/>
+      <w:bookmarkStart w:id="1" w:name="_Toc509910379"/>
       <w:r>
         <w:rPr>
           <w:rFonts w:ascii="Times New Roman" w:eastAsia="Times New Roman" w:hAnsi="Times New Roman" w:cs="Times New Roman"/>
@@ -3528,7 +3526,7 @@
         </w:rPr>
         <w:t>What is Git Bash</w:t>
       </w:r>
-      <w:bookmarkEnd w:id="2"/>
+      <w:bookmarkEnd w:id="1"/>
     </w:p>
     <w:p>
       <w:r>
@@ -3878,7 +3876,7 @@
           <w:lang w:eastAsia="en-GB"/>
         </w:rPr>
       </w:pPr>
-      <w:bookmarkStart w:id="3" w:name="_Toc509910380"/>
+      <w:bookmarkStart w:id="2" w:name="_Toc509910380"/>
       <w:r>
         <w:rPr>
           <w:rFonts w:ascii="Times New Roman" w:eastAsia="Times New Roman" w:hAnsi="Times New Roman" w:cs="Times New Roman"/>
@@ -3891,7 +3889,7 @@
         </w:rPr>
         <w:t>Installing Git</w:t>
       </w:r>
-      <w:bookmarkEnd w:id="3"/>
+      <w:bookmarkEnd w:id="2"/>
     </w:p>
     <w:p>
       <w:r>
@@ -3909,14 +3907,14 @@
           <w:lang w:val="en"/>
         </w:rPr>
       </w:pPr>
-      <w:bookmarkStart w:id="4" w:name="_Toc509910381"/>
+      <w:bookmarkStart w:id="3" w:name="_Toc509910381"/>
       <w:r>
         <w:rPr>
           <w:lang w:val="en"/>
         </w:rPr>
         <w:t>Installing on Linux</w:t>
       </w:r>
-      <w:bookmarkEnd w:id="4"/>
+      <w:bookmarkEnd w:id="3"/>
     </w:p>
     <w:p>
       <w:r>
@@ -4055,14 +4053,14 @@
           <w:lang w:val="en"/>
         </w:rPr>
       </w:pPr>
-      <w:bookmarkStart w:id="5" w:name="_Toc509910382"/>
+      <w:bookmarkStart w:id="4" w:name="_Toc509910382"/>
       <w:r>
         <w:rPr>
           <w:lang w:val="en"/>
         </w:rPr>
         <w:t>Installing on Windows</w:t>
       </w:r>
-      <w:bookmarkEnd w:id="5"/>
+      <w:bookmarkEnd w:id="4"/>
     </w:p>
     <w:p>
       <w:r>
@@ -5002,7 +5000,7 @@
           <w:lang w:eastAsia="en-GB"/>
         </w:rPr>
       </w:pPr>
-      <w:bookmarkStart w:id="6" w:name="_Toc509910383"/>
+      <w:bookmarkStart w:id="5" w:name="_Toc509910383"/>
       <w:r>
         <w:rPr>
           <w:rFonts w:ascii="Times New Roman" w:eastAsia="Times New Roman" w:hAnsi="Times New Roman" w:cs="Times New Roman"/>
@@ -5015,7 +5013,7 @@
         </w:rPr>
         <w:t>Clone a Repository</w:t>
       </w:r>
-      <w:bookmarkEnd w:id="6"/>
+      <w:bookmarkEnd w:id="5"/>
     </w:p>
     <w:p>
       <w:pPr>
@@ -5221,7 +5219,7 @@
           <w:lang w:eastAsia="en-GB"/>
         </w:rPr>
       </w:pPr>
-      <w:bookmarkStart w:id="7" w:name="_Toc509910384"/>
+      <w:bookmarkStart w:id="6" w:name="_Toc509910384"/>
       <w:r>
         <w:rPr>
           <w:rFonts w:ascii="Times New Roman" w:eastAsia="Times New Roman" w:hAnsi="Times New Roman" w:cs="Times New Roman"/>
@@ -5234,7 +5232,7 @@
         </w:rPr>
         <w:t>Add files to the Repository</w:t>
       </w:r>
-      <w:bookmarkEnd w:id="7"/>
+      <w:bookmarkEnd w:id="6"/>
     </w:p>
     <w:p>
       <w:pPr>
@@ -5253,7 +5251,7 @@
           <w:lang w:eastAsia="en-GB"/>
         </w:rPr>
       </w:pPr>
-      <w:bookmarkStart w:id="8" w:name="_Toc509910385"/>
+      <w:bookmarkStart w:id="7" w:name="_Toc509910385"/>
       <w:r>
         <w:rPr>
           <w:color w:val="333333"/>
@@ -5263,7 +5261,7 @@
         </w:rPr>
         <w:t>git Add new file in Git</w:t>
       </w:r>
-      <w:bookmarkEnd w:id="8"/>
+      <w:bookmarkEnd w:id="7"/>
     </w:p>
     <w:p>
       <w:pPr>
@@ -5364,7 +5362,7 @@
           <w:lang w:eastAsia="en-GB"/>
         </w:rPr>
       </w:pPr>
-      <w:bookmarkStart w:id="9" w:name="_Toc509910386"/>
+      <w:bookmarkStart w:id="8" w:name="_Toc509910386"/>
       <w:r>
         <w:rPr>
           <w:rFonts w:eastAsia="Times New Roman" w:cs="Helvetica"/>
@@ -5375,7 +5373,7 @@
         </w:rPr>
         <w:t>Add all new files in Git</w:t>
       </w:r>
-      <w:bookmarkEnd w:id="9"/>
+      <w:bookmarkEnd w:id="8"/>
     </w:p>
     <w:p>
       <w:pPr>
@@ -5589,7 +5587,7 @@
           <w:lang w:eastAsia="en-GB"/>
         </w:rPr>
       </w:pPr>
-      <w:bookmarkStart w:id="10" w:name="_Toc509910387"/>
+      <w:bookmarkStart w:id="9" w:name="_Toc509910387"/>
       <w:r>
         <w:rPr>
           <w:rFonts w:eastAsia="Times New Roman" w:cs="Helvetica"/>
@@ -5600,7 +5598,7 @@
         </w:rPr>
         <w:t>Save the changes in local repository</w:t>
       </w:r>
-      <w:bookmarkEnd w:id="10"/>
+      <w:bookmarkEnd w:id="9"/>
     </w:p>
     <w:p>
       <w:pPr>
@@ -5731,7 +5729,7 @@
           <w:lang w:eastAsia="en-GB"/>
         </w:rPr>
       </w:pPr>
-      <w:bookmarkStart w:id="11" w:name="_Toc509910388"/>
+      <w:bookmarkStart w:id="10" w:name="_Toc509910388"/>
       <w:r>
         <w:rPr>
           <w:rFonts w:eastAsia="Times New Roman" w:cs="Helvetica"/>
@@ -5742,7 +5740,7 @@
         </w:rPr>
         <w:t>Check branch status for changes made</w:t>
       </w:r>
-      <w:bookmarkEnd w:id="11"/>
+      <w:bookmarkEnd w:id="10"/>
     </w:p>
     <w:p>
       <w:pPr>
@@ -5808,7 +5806,7 @@
           <w:lang w:eastAsia="en-GB"/>
         </w:rPr>
       </w:pPr>
-      <w:bookmarkStart w:id="12" w:name="_Toc509910389"/>
+      <w:bookmarkStart w:id="11" w:name="_Toc509910389"/>
       <w:r>
         <w:rPr>
           <w:rFonts w:eastAsia="Times New Roman" w:cs="Helvetica"/>
@@ -5819,7 +5817,7 @@
         </w:rPr>
         <w:t>Save the changes in the remote repository</w:t>
       </w:r>
-      <w:bookmarkEnd w:id="12"/>
+      <w:bookmarkEnd w:id="11"/>
     </w:p>
     <w:p>
       <w:pPr>
@@ -6051,7 +6049,7 @@
           <w:lang w:eastAsia="en-GB"/>
         </w:rPr>
       </w:pPr>
-      <w:bookmarkStart w:id="13" w:name="_Toc509910390"/>
+      <w:bookmarkStart w:id="12" w:name="_Toc509910390"/>
       <w:r>
         <w:rPr>
           <w:rFonts w:eastAsia="Times New Roman" w:cs="Helvetica"/>
@@ -6062,7 +6060,7 @@
         </w:rPr>
         <w:t>Update my local branch from origin</w:t>
       </w:r>
-      <w:bookmarkEnd w:id="13"/>
+      <w:bookmarkEnd w:id="12"/>
     </w:p>
     <w:p>
       <w:pPr>
@@ -6726,7 +6724,7 @@
           <w:lang w:eastAsia="en-GB"/>
         </w:rPr>
       </w:pPr>
-      <w:bookmarkStart w:id="14" w:name="_Toc509910391"/>
+      <w:bookmarkStart w:id="13" w:name="_Toc509910391"/>
       <w:r>
         <w:rPr>
           <w:rFonts w:ascii="Times New Roman" w:eastAsia="Times New Roman" w:hAnsi="Times New Roman" w:cs="Times New Roman"/>
@@ -6739,7 +6737,7 @@
         </w:rPr>
         <w:t>Resolve Code merge conflicts</w:t>
       </w:r>
-      <w:bookmarkEnd w:id="14"/>
+      <w:bookmarkEnd w:id="13"/>
     </w:p>
     <w:p>
       <w:pPr>
@@ -7012,7 +7010,7 @@
           <w:lang w:eastAsia="en-GB"/>
         </w:rPr>
       </w:pPr>
-      <w:bookmarkStart w:id="15" w:name="_Toc509910392"/>
+      <w:bookmarkStart w:id="14" w:name="_Toc509910392"/>
       <w:r>
         <w:rPr>
           <w:rFonts w:eastAsia="Times New Roman" w:cs="Helvetica"/>
@@ -7023,7 +7021,7 @@
         </w:rPr>
         <w:t>Competing line change merge conflicts</w:t>
       </w:r>
-      <w:bookmarkEnd w:id="15"/>
+      <w:bookmarkEnd w:id="14"/>
     </w:p>
     <w:p>
       <w:pPr>
@@ -9718,7 +9716,7 @@
           <w:lang w:eastAsia="en-GB"/>
         </w:rPr>
       </w:pPr>
-      <w:bookmarkStart w:id="16" w:name="_Toc509910393"/>
+      <w:bookmarkStart w:id="15" w:name="_Toc509910393"/>
       <w:r>
         <w:rPr>
           <w:rFonts w:ascii="Times New Roman" w:eastAsia="Times New Roman" w:hAnsi="Times New Roman" w:cs="Times New Roman"/>
@@ -9731,7 +9729,7 @@
         </w:rPr>
         <w:t>Resolve deleted file merge conflicts</w:t>
       </w:r>
-      <w:bookmarkEnd w:id="16"/>
+      <w:bookmarkEnd w:id="15"/>
     </w:p>
     <w:p>
       <w:pPr>
@@ -11279,7 +11277,7 @@
           <w:lang w:eastAsia="en-GB"/>
         </w:rPr>
       </w:pPr>
-      <w:bookmarkStart w:id="17" w:name="_Toc509910394"/>
+      <w:bookmarkStart w:id="16" w:name="_Toc509910394"/>
       <w:r>
         <w:rPr>
           <w:rFonts w:ascii="Times New Roman" w:eastAsia="Times New Roman" w:hAnsi="Times New Roman" w:cs="Times New Roman"/>
@@ -11292,7 +11290,7 @@
         </w:rPr>
         <w:t>Managing a Remote</w:t>
       </w:r>
-      <w:bookmarkEnd w:id="17"/>
+      <w:bookmarkEnd w:id="16"/>
     </w:p>
     <w:p>
       <w:pPr>
@@ -11311,7 +11309,7 @@
           <w:lang w:eastAsia="en-GB"/>
         </w:rPr>
       </w:pPr>
-      <w:bookmarkStart w:id="18" w:name="_Toc509910395"/>
+      <w:bookmarkStart w:id="17" w:name="_Toc509910395"/>
       <w:r>
         <w:rPr>
           <w:rFonts w:eastAsia="Times New Roman" w:cs="Helvetica"/>
@@ -11322,7 +11320,7 @@
         </w:rPr>
         <w:t>Add a Remote</w:t>
       </w:r>
-      <w:bookmarkEnd w:id="18"/>
+      <w:bookmarkEnd w:id="17"/>
     </w:p>
     <w:p>
       <w:pPr>
@@ -11850,7 +11848,7 @@
           <w:lang w:eastAsia="en-GB"/>
         </w:rPr>
       </w:pPr>
-      <w:bookmarkStart w:id="19" w:name="_Toc509910396"/>
+      <w:bookmarkStart w:id="18" w:name="_Toc509910396"/>
       <w:r>
         <w:rPr>
           <w:rFonts w:eastAsia="Times New Roman" w:cs="Helvetica"/>
@@ -11871,7 +11869,7 @@
         </w:rPr>
         <w:t xml:space="preserve"> remote</w:t>
       </w:r>
-      <w:bookmarkEnd w:id="19"/>
+      <w:bookmarkEnd w:id="18"/>
     </w:p>
     <w:p>
       <w:pPr>
@@ -12333,7 +12331,7 @@
           <w:lang w:eastAsia="en-GB"/>
         </w:rPr>
       </w:pPr>
-      <w:bookmarkStart w:id="20" w:name="_Toc509910397"/>
+      <w:bookmarkStart w:id="19" w:name="_Toc509910397"/>
       <w:r>
         <w:rPr>
           <w:rFonts w:eastAsia="Times New Roman" w:cs="Helvetica"/>
@@ -12344,7 +12342,7 @@
         </w:rPr>
         <w:t>Remove the remote</w:t>
       </w:r>
-      <w:bookmarkEnd w:id="20"/>
+      <w:bookmarkEnd w:id="19"/>
     </w:p>
     <w:p>
       <w:pPr>
@@ -13002,7 +13000,7 @@
           <w:lang w:eastAsia="en-GB"/>
         </w:rPr>
       </w:pPr>
-      <w:bookmarkStart w:id="21" w:name="_Toc509910398"/>
+      <w:bookmarkStart w:id="20" w:name="_Toc509910398"/>
       <w:r>
         <w:rPr>
           <w:rFonts w:ascii="Times New Roman" w:eastAsia="Times New Roman" w:hAnsi="Times New Roman" w:cs="Times New Roman"/>
@@ -13016,7 +13014,7 @@
         <w:lastRenderedPageBreak/>
         <w:t>Managing a Branch</w:t>
       </w:r>
-      <w:bookmarkEnd w:id="21"/>
+      <w:bookmarkEnd w:id="20"/>
     </w:p>
     <w:p>
       <w:pPr>
@@ -13035,7 +13033,7 @@
           <w:lang w:eastAsia="en-GB"/>
         </w:rPr>
       </w:pPr>
-      <w:bookmarkStart w:id="22" w:name="_Toc509910399"/>
+      <w:bookmarkStart w:id="21" w:name="_Toc509910399"/>
       <w:r>
         <w:rPr>
           <w:rFonts w:eastAsia="Times New Roman" w:cs="Helvetica"/>
@@ -13046,7 +13044,7 @@
         </w:rPr>
         <w:t>Rename a branch</w:t>
       </w:r>
-      <w:bookmarkEnd w:id="22"/>
+      <w:bookmarkEnd w:id="21"/>
     </w:p>
     <w:p>
       <w:pPr>
@@ -13505,7 +13503,7 @@
           <w:lang w:eastAsia="en-GB"/>
         </w:rPr>
       </w:pPr>
-      <w:bookmarkStart w:id="23" w:name="_Toc509910400"/>
+      <w:bookmarkStart w:id="22" w:name="_Toc509910400"/>
       <w:r>
         <w:rPr>
           <w:rFonts w:eastAsia="Times New Roman" w:cs="Helvetica"/>
@@ -13516,7 +13514,7 @@
         </w:rPr>
         <w:t>Clone a branch</w:t>
       </w:r>
-      <w:bookmarkEnd w:id="23"/>
+      <w:bookmarkEnd w:id="22"/>
     </w:p>
     <w:p>
       <w:pPr>
@@ -13530,7 +13528,7 @@
           <w:lang w:eastAsia="en-GB"/>
         </w:rPr>
       </w:pPr>
-      <w:bookmarkStart w:id="24" w:name="_Toc509910401"/>
+      <w:bookmarkStart w:id="23" w:name="_Toc509910401"/>
       <w:r>
         <w:rPr>
           <w:rFonts w:asciiTheme="majorHAnsi" w:eastAsia="Times New Roman" w:hAnsiTheme="majorHAnsi" w:cstheme="majorBidi"/>
@@ -13539,7 +13537,7 @@
         </w:rPr>
         <w:t>In order to clone a particular branch, use the below command</w:t>
       </w:r>
-      <w:bookmarkEnd w:id="24"/>
+      <w:bookmarkEnd w:id="23"/>
     </w:p>
     <w:p>
       <w:pPr>
@@ -13689,7 +13687,7 @@
           <w:lang w:eastAsia="en-GB"/>
         </w:rPr>
       </w:pPr>
-      <w:bookmarkStart w:id="25" w:name="_Toc509910402"/>
+      <w:bookmarkStart w:id="24" w:name="_Toc509910402"/>
       <w:r>
         <w:rPr>
           <w:rFonts w:ascii="Times New Roman" w:eastAsia="Times New Roman" w:hAnsi="Times New Roman" w:cs="Times New Roman"/>
@@ -13703,7 +13701,7 @@
         <w:lastRenderedPageBreak/>
         <w:t>View local and remote branches</w:t>
       </w:r>
-      <w:bookmarkEnd w:id="25"/>
+      <w:bookmarkEnd w:id="24"/>
     </w:p>
     <w:p>
       <w:pPr>
@@ -16817,7 +16815,7 @@
           <w:lang w:eastAsia="en-GB"/>
         </w:rPr>
       </w:pPr>
-      <w:bookmarkStart w:id="26" w:name="_Toc509910403"/>
+      <w:bookmarkStart w:id="25" w:name="_Toc509910403"/>
       <w:r>
         <w:rPr>
           <w:rFonts w:ascii="Times New Roman" w:eastAsia="Times New Roman" w:hAnsi="Times New Roman" w:cs="Times New Roman"/>
@@ -16830,7 +16828,7 @@
         </w:rPr>
         <w:t>Add an existing project to GitHub</w:t>
       </w:r>
-      <w:bookmarkEnd w:id="26"/>
+      <w:bookmarkEnd w:id="25"/>
     </w:p>
     <w:p>
       <w:pPr>
@@ -17425,7 +17423,7 @@
           <w:lang w:eastAsia="en-GB"/>
         </w:rPr>
       </w:pPr>
-      <w:bookmarkStart w:id="27" w:name="_Toc509910404"/>
+      <w:bookmarkStart w:id="26" w:name="_Toc509910404"/>
       <w:r>
         <w:rPr>
           <w:rFonts w:ascii="Times New Roman" w:eastAsia="Times New Roman" w:hAnsi="Times New Roman" w:cs="Times New Roman"/>
@@ -17438,7 +17436,7 @@
         </w:rPr>
         <w:t>Additional git commands</w:t>
       </w:r>
-      <w:bookmarkEnd w:id="27"/>
+      <w:bookmarkEnd w:id="26"/>
     </w:p>
     <w:p>
       <w:pPr>
@@ -17931,7 +17929,7 @@
           <w:szCs w:val="22"/>
         </w:rPr>
       </w:pPr>
-      <w:bookmarkStart w:id="28" w:name="_Toc509910405"/>
+      <w:bookmarkStart w:id="27" w:name="_Toc509910405"/>
       <w:r>
         <w:rPr>
           <w:rFonts w:asciiTheme="majorHAnsi" w:eastAsiaTheme="minorEastAsia" w:hAnsiTheme="majorHAnsi" w:cstheme="majorBidi"/>
@@ -17972,7 +17970,7 @@
         </w:rPr>
         <w:t xml:space="preserve"> to mark a known point.</w:t>
       </w:r>
-      <w:bookmarkEnd w:id="28"/>
+      <w:bookmarkEnd w:id="27"/>
     </w:p>
     <w:p>
       <w:pPr>
@@ -17995,7 +17993,7 @@
           <w:szCs w:val="22"/>
         </w:rPr>
       </w:pPr>
-      <w:bookmarkStart w:id="29" w:name="_Toc509910406"/>
+      <w:bookmarkStart w:id="28" w:name="_Toc509910406"/>
       <w:r>
         <w:rPr>
           <w:rFonts w:asciiTheme="majorHAnsi" w:eastAsiaTheme="minorEastAsia" w:hAnsiTheme="majorHAnsi" w:cstheme="majorBidi"/>
@@ -18034,7 +18032,7 @@
         </w:rPr>
         <w:t xml:space="preserve">  to download objects and refs from another repository</w:t>
       </w:r>
-      <w:bookmarkEnd w:id="29"/>
+      <w:bookmarkEnd w:id="28"/>
     </w:p>
     <w:p>
       <w:pPr>
@@ -18216,7 +18214,7 @@
           <w:szCs w:val="23"/>
         </w:rPr>
       </w:pPr>
-      <w:bookmarkStart w:id="30" w:name="_Toc509910407"/>
+      <w:bookmarkStart w:id="29" w:name="_Toc509910407"/>
       <w:r>
         <w:rPr>
           <w:rFonts w:asciiTheme="majorHAnsi" w:eastAsiaTheme="minorEastAsia" w:hAnsiTheme="majorHAnsi" w:cstheme="majorBidi"/>
@@ -18257,7 +18255,7 @@
         </w:rPr>
         <w:t xml:space="preserve"> to display help commands as shown below</w:t>
       </w:r>
-      <w:bookmarkEnd w:id="30"/>
+      <w:bookmarkEnd w:id="29"/>
     </w:p>
     <w:p>
       <w:pPr>
@@ -21147,11 +21145,89 @@
         </w:rPr>
       </w:pPr>
     </w:p>
+    <w:p>
+      <w:pPr>
+        <w:shd w:val="clear" w:color="auto" w:fill="FFFFFF"/>
+        <w:spacing w:after="240" w:line="240" w:lineRule="auto"/>
+        <w:textAlignment w:val="baseline"/>
+        <w:rPr>
+          <w:rFonts w:asciiTheme="majorHAnsi" w:eastAsia="Times New Roman" w:hAnsiTheme="majorHAnsi" w:cs="Helvetica"/>
+          <w:color w:val="333333"/>
+          <w:sz w:val="23"/>
+          <w:szCs w:val="23"/>
+          <w:lang w:eastAsia="en-GB"/>
+        </w:rPr>
+      </w:pPr>
+      <w:r>
+        <w:rPr>
+          <w:rFonts w:asciiTheme="majorHAnsi" w:eastAsia="Times New Roman" w:hAnsiTheme="majorHAnsi" w:cs="Helvetica"/>
+          <w:color w:val="333333"/>
+          <w:sz w:val="23"/>
+          <w:szCs w:val="23"/>
+          <w:lang w:eastAsia="en-GB"/>
+        </w:rPr>
+        <w:t>When you initially clone a repository, you may use the default HTTPS rather than SSH. You can change the connection to SSH by following these instructions</w:t>
+      </w:r>
+    </w:p>
+    <w:p>
+      <w:pPr>
+        <w:shd w:val="clear" w:color="auto" w:fill="FFFFFF"/>
+        <w:spacing w:after="240" w:line="240" w:lineRule="auto"/>
+        <w:textAlignment w:val="baseline"/>
+        <w:rPr>
+          <w:rFonts w:asciiTheme="majorHAnsi" w:eastAsia="Times New Roman" w:hAnsiTheme="majorHAnsi" w:cs="Helvetica"/>
+          <w:color w:val="333333"/>
+          <w:sz w:val="23"/>
+          <w:szCs w:val="23"/>
+          <w:lang w:eastAsia="en-GB"/>
+        </w:rPr>
+      </w:pPr>
+      <w:hyperlink r:id="rId51" w:anchor="switching-remote-urls-from-https-to-ssh" w:history="1">
+        <w:r>
+          <w:rPr>
+            <w:rStyle w:val="Hyperlink"/>
+            <w:rFonts w:ascii="Arial" w:hAnsi="Arial" w:cs="Arial"/>
+            <w:color w:val="005999"/>
+            <w:sz w:val="23"/>
+            <w:szCs w:val="23"/>
+            <w:bdr w:val="none" w:sz="0" w:space="0" w:color="auto" w:frame="1"/>
+            <w:shd w:val="clear" w:color="auto" w:fill="FFFFFF"/>
+          </w:rPr>
+          <w:t>Switching remote URLs from HTTPS to SSH</w:t>
+        </w:r>
+      </w:hyperlink>
+      <w:r>
+        <w:rPr>
+          <w:rFonts w:ascii="Arial" w:hAnsi="Arial" w:cs="Arial"/>
+          <w:color w:val="242729"/>
+          <w:sz w:val="23"/>
+          <w:szCs w:val="23"/>
+          <w:shd w:val="clear" w:color="auto" w:fill="FFFFFF"/>
+        </w:rPr>
+        <w:t>.</w:t>
+      </w:r>
+      <w:bookmarkStart w:id="30" w:name="_GoBack"/>
+      <w:bookmarkEnd w:id="30"/>
+    </w:p>
+    <w:p>
+      <w:pPr>
+        <w:shd w:val="clear" w:color="auto" w:fill="FFFFFF"/>
+        <w:spacing w:after="240" w:line="240" w:lineRule="auto"/>
+        <w:textAlignment w:val="baseline"/>
+        <w:rPr>
+          <w:rFonts w:asciiTheme="majorHAnsi" w:eastAsia="Times New Roman" w:hAnsiTheme="majorHAnsi" w:cs="Helvetica"/>
+          <w:color w:val="333333"/>
+          <w:sz w:val="23"/>
+          <w:szCs w:val="23"/>
+          <w:lang w:eastAsia="en-GB"/>
+        </w:rPr>
+      </w:pPr>
+    </w:p>
     <w:sectPr>
-      <w:headerReference w:type="default" r:id="rId51"/>
-      <w:footerReference w:type="default" r:id="rId52"/>
-      <w:headerReference w:type="first" r:id="rId53"/>
-      <w:footerReference w:type="first" r:id="rId54"/>
+      <w:headerReference w:type="default" r:id="rId52"/>
+      <w:footerReference w:type="default" r:id="rId53"/>
+      <w:headerReference w:type="first" r:id="rId54"/>
+      <w:footerReference w:type="first" r:id="rId55"/>
       <w:pgSz w:w="11906" w:h="16838"/>
       <w:pgMar w:top="1440" w:right="1440" w:bottom="1440" w:left="1440" w:header="708" w:footer="708" w:gutter="0"/>
       <w:pgNumType w:start="0"/>
@@ -25338,561 +25414,6 @@
 </w:styles>
 </file>
 
-<file path=word/glossary/document.xml><?xml version="1.0" encoding="utf-8"?>
-<w:glossaryDocument xmlns:wpc="http://schemas.microsoft.com/office/word/2010/wordprocessingCanvas" xmlns:cx="http://schemas.microsoft.com/office/drawing/2014/chartex" xmlns:cx1="http://schemas.microsoft.com/office/drawing/2015/9/8/chartex" xmlns:mc="http://schemas.openxmlformats.org/markup-compatibility/2006" xmlns:o="urn:schemas-microsoft-com:office:office" xmlns:r="http://schemas.openxmlformats.org/officeDocument/2006/relationships" xmlns:m="http://schemas.openxmlformats.org/officeDocument/2006/math" xmlns:v="urn:schemas-microsoft-com:vml" xmlns:wp14="http://schemas.microsoft.com/office/word/2010/wordprocessingDrawing" xmlns:wp="http://schemas.openxmlformats.org/drawingml/2006/wordprocessingDrawing" xmlns:w10="urn:schemas-microsoft-com:office:word" xmlns:w="http://schemas.openxmlformats.org/wordprocessingml/2006/main" xmlns:w14="http://schemas.microsoft.com/office/word/2010/wordml" xmlns:w15="http://schemas.microsoft.com/office/word/2012/wordml" xmlns:w16se="http://schemas.microsoft.com/office/word/2015/wordml/symex" xmlns:wpg="http://schemas.microsoft.com/office/word/2010/wordprocessingGroup" xmlns:wpi="http://schemas.microsoft.com/office/word/2010/wordprocessingInk" xmlns:wne="http://schemas.microsoft.com/office/word/2006/wordml" xmlns:wps="http://schemas.microsoft.com/office/word/2010/wordprocessingShape" mc:Ignorable="w14 w15 w16se wp14"/>
-</file>
-
-<file path=word/glossary/fontTable.xml><?xml version="1.0" encoding="utf-8"?>
-<w:fonts xmlns:mc="http://schemas.openxmlformats.org/markup-compatibility/2006" xmlns:r="http://schemas.openxmlformats.org/officeDocument/2006/relationships" xmlns:w="http://schemas.openxmlformats.org/wordprocessingml/2006/main" xmlns:w14="http://schemas.microsoft.com/office/word/2010/wordml" xmlns:w15="http://schemas.microsoft.com/office/word/2012/wordml" xmlns:w16se="http://schemas.microsoft.com/office/word/2015/wordml/symex" mc:Ignorable="w14 w15 w16se">
-  <w:font w:name="Symbol">
-    <w:panose1 w:val="05050102010706020507"/>
-    <w:charset w:val="02"/>
-    <w:family w:val="roman"/>
-    <w:pitch w:val="variable"/>
-    <w:sig w:usb0="00000000" w:usb1="10000000" w:usb2="00000000" w:usb3="00000000" w:csb0="80000000" w:csb1="00000000"/>
-  </w:font>
-  <w:font w:name="Times New Roman">
-    <w:panose1 w:val="02020603050405020304"/>
-    <w:charset w:val="00"/>
-    <w:family w:val="roman"/>
-    <w:pitch w:val="variable"/>
-    <w:sig w:usb0="E0002EFF" w:usb1="C000785B" w:usb2="00000009" w:usb3="00000000" w:csb0="000001FF" w:csb1="00000000"/>
-  </w:font>
-  <w:font w:name="Courier New">
-    <w:panose1 w:val="02070309020205020404"/>
-    <w:charset w:val="00"/>
-    <w:family w:val="modern"/>
-    <w:pitch w:val="fixed"/>
-    <w:sig w:usb0="E0002EFF" w:usb1="C0007843" w:usb2="00000009" w:usb3="00000000" w:csb0="000001FF" w:csb1="00000000"/>
-  </w:font>
-  <w:font w:name="Wingdings">
-    <w:panose1 w:val="05000000000000000000"/>
-    <w:charset w:val="02"/>
-    <w:family w:val="auto"/>
-    <w:pitch w:val="variable"/>
-    <w:sig w:usb0="00000000" w:usb1="10000000" w:usb2="00000000" w:usb3="00000000" w:csb0="80000000" w:csb1="00000000"/>
-  </w:font>
-  <w:font w:name="Calibri">
-    <w:panose1 w:val="020F0502020204030204"/>
-    <w:charset w:val="00"/>
-    <w:family w:val="swiss"/>
-    <w:pitch w:val="variable"/>
-    <w:sig w:usb0="E0002AFF" w:usb1="C000247B" w:usb2="00000009" w:usb3="00000000" w:csb0="000001FF" w:csb1="00000000"/>
-  </w:font>
-  <w:font w:name="Calibri Light">
-    <w:panose1 w:val="020F0302020204030204"/>
-    <w:charset w:val="00"/>
-    <w:family w:val="swiss"/>
-    <w:pitch w:val="variable"/>
-    <w:sig w:usb0="E0002AFF" w:usb1="C000247B" w:usb2="00000009" w:usb3="00000000" w:csb0="000001FF" w:csb1="00000000"/>
-  </w:font>
-  <w:font w:name="Segoe UI">
-    <w:panose1 w:val="020B0502040204020203"/>
-    <w:charset w:val="00"/>
-    <w:family w:val="swiss"/>
-    <w:pitch w:val="variable"/>
-    <w:sig w:usb0="E4002EFF" w:usb1="C000E47F" w:usb2="00000009" w:usb3="00000000" w:csb0="000001FF" w:csb1="00000000"/>
-  </w:font>
-  <w:font w:name="Helvetica">
-    <w:panose1 w:val="020B0604020202020204"/>
-    <w:charset w:val="00"/>
-    <w:family w:val="swiss"/>
-    <w:pitch w:val="variable"/>
-    <w:sig w:usb0="E0002EFF" w:usb1="C0007843" w:usb2="00000009" w:usb3="00000000" w:csb0="000001FF" w:csb1="00000000"/>
-  </w:font>
-  <w:font w:name="inherit">
-    <w:altName w:val="Times New Roman"/>
-    <w:panose1 w:val="00000000000000000000"/>
-    <w:charset w:val="00"/>
-    <w:family w:val="roman"/>
-    <w:notTrueType/>
-    <w:pitch w:val="default"/>
-  </w:font>
-  <w:font w:name="Helvetica,Times New Roman">
-    <w:altName w:val="Times New Roman"/>
-    <w:panose1 w:val="00000000000000000000"/>
-    <w:charset w:val="00"/>
-    <w:family w:val="roman"/>
-    <w:notTrueType/>
-    <w:pitch w:val="default"/>
-  </w:font>
-  <w:font w:name="Verdana">
-    <w:panose1 w:val="020B0604030504040204"/>
-    <w:charset w:val="00"/>
-    <w:family w:val="swiss"/>
-    <w:pitch w:val="variable"/>
-    <w:sig w:usb0="A10006FF" w:usb1="4000205B" w:usb2="00000010" w:usb3="00000000" w:csb0="0000019F" w:csb1="00000000"/>
-  </w:font>
-  <w:font w:name="Lucida Console">
-    <w:panose1 w:val="020B0609040504020204"/>
-    <w:charset w:val="00"/>
-    <w:family w:val="modern"/>
-    <w:pitch w:val="fixed"/>
-    <w:sig w:usb0="8000028F" w:usb1="00001800" w:usb2="00000000" w:usb3="00000000" w:csb0="0000001F" w:csb1="00000000"/>
-  </w:font>
-</w:fonts>
-</file>
-
-<file path=word/glossary/settings.xml><?xml version="1.0" encoding="utf-8"?>
-<w:settings xmlns:mc="http://schemas.openxmlformats.org/markup-compatibility/2006" xmlns:o="urn:schemas-microsoft-com:office:office" xmlns:r="http://schemas.openxmlformats.org/officeDocument/2006/relationships" xmlns:m="http://schemas.openxmlformats.org/officeDocument/2006/math" xmlns:v="urn:schemas-microsoft-com:vml" xmlns:w10="urn:schemas-microsoft-com:office:word" xmlns:w="http://schemas.openxmlformats.org/wordprocessingml/2006/main" xmlns:w14="http://schemas.microsoft.com/office/word/2010/wordml" xmlns:w15="http://schemas.microsoft.com/office/word/2012/wordml" xmlns:w16se="http://schemas.microsoft.com/office/word/2015/wordml/symex" xmlns:sl="http://schemas.openxmlformats.org/schemaLibrary/2006/main" mc:Ignorable="w14 w15 w16se">
-  <w:defaultTabStop w:val="720"/>
-  <w:characterSpacingControl w:val="doNotCompress"/>
-  <w:compat>
-    <w:useFELayout/>
-    <w:compatSetting w:name="compatibilityMode" w:uri="http://schemas.microsoft.com/office/word" w:val="12"/>
-  </w:compat>
-  <w:rsids>
-    <w:rsidRoot w:val="00EE6200"/>
-    <w:rsid w:val="00EE6200"/>
-  </w:rsids>
-  <m:mathPr>
-    <m:mathFont m:val="Cambria Math"/>
-    <m:brkBin m:val="before"/>
-    <m:brkBinSub m:val="--"/>
-    <m:smallFrac m:val="0"/>
-    <m:dispDef/>
-    <m:lMargin m:val="0"/>
-    <m:rMargin m:val="0"/>
-    <m:defJc m:val="centerGroup"/>
-    <m:wrapIndent m:val="1440"/>
-    <m:intLim m:val="subSup"/>
-    <m:naryLim m:val="undOvr"/>
-  </m:mathPr>
-  <w:themeFontLang w:val="en-GB"/>
-  <w:clrSchemeMapping w:bg1="light1" w:t1="dark1" w:bg2="light2" w:t2="dark2" w:accent1="accent1" w:accent2="accent2" w:accent3="accent3" w:accent4="accent4" w:accent5="accent5" w:accent6="accent6" w:hyperlink="hyperlink" w:followedHyperlink="followedHyperlink"/>
-  <w:decimalSymbol w:val="."/>
-  <w:listSeparator w:val=","/>
-</w:settings>
-</file>
-
-<file path=word/glossary/styles.xml><?xml version="1.0" encoding="utf-8"?>
-<w:styles xmlns:mc="http://schemas.openxmlformats.org/markup-compatibility/2006" xmlns:r="http://schemas.openxmlformats.org/officeDocument/2006/relationships" xmlns:w="http://schemas.openxmlformats.org/wordprocessingml/2006/main" xmlns:w14="http://schemas.microsoft.com/office/word/2010/wordml" xmlns:w15="http://schemas.microsoft.com/office/word/2012/wordml" xmlns:w16se="http://schemas.microsoft.com/office/word/2015/wordml/symex" mc:Ignorable="w14 w15 w16se">
-  <w:docDefaults>
-    <w:rPrDefault>
-      <w:rPr>
-        <w:rFonts w:asciiTheme="minorHAnsi" w:eastAsiaTheme="minorEastAsia" w:hAnsiTheme="minorHAnsi" w:cstheme="minorBidi"/>
-        <w:sz w:val="22"/>
-        <w:szCs w:val="22"/>
-        <w:lang w:val="en-GB" w:eastAsia="en-GB" w:bidi="ar-SA"/>
-      </w:rPr>
-    </w:rPrDefault>
-    <w:pPrDefault>
-      <w:pPr>
-        <w:spacing w:after="160" w:line="259" w:lineRule="auto"/>
-      </w:pPr>
-    </w:pPrDefault>
-  </w:docDefaults>
-  <w:latentStyles w:defLockedState="0" w:defUIPriority="99" w:defSemiHidden="0" w:defUnhideWhenUsed="0" w:defQFormat="0" w:count="371">
-    <w:lsdException w:name="Normal" w:uiPriority="0" w:qFormat="1"/>
-    <w:lsdException w:name="heading 1" w:uiPriority="9" w:qFormat="1"/>
-    <w:lsdException w:name="heading 2" w:semiHidden="1" w:uiPriority="9" w:unhideWhenUsed="1" w:qFormat="1"/>
-    <w:lsdException w:name="heading 3" w:semiHidden="1" w:uiPriority="9" w:unhideWhenUsed="1" w:qFormat="1"/>
-    <w:lsdException w:name="heading 4" w:semiHidden="1" w:uiPriority="9" w:unhideWhenUsed="1" w:qFormat="1"/>
-    <w:lsdException w:name="heading 5" w:semiHidden="1" w:uiPriority="9" w:unhideWhenUsed="1" w:qFormat="1"/>
-    <w:lsdException w:name="heading 6" w:semiHidden="1" w:uiPriority="9" w:unhideWhenUsed="1" w:qFormat="1"/>
-    <w:lsdException w:name="heading 7" w:semiHidden="1" w:uiPriority="9" w:unhideWhenUsed="1" w:qFormat="1"/>
-    <w:lsdException w:name="heading 8" w:semiHidden="1" w:uiPriority="9" w:unhideWhenUsed="1" w:qFormat="1"/>
-    <w:lsdException w:name="heading 9" w:semiHidden="1" w:uiPriority="9" w:unhideWhenUsed="1" w:qFormat="1"/>
-    <w:lsdException w:name="index 1" w:semiHidden="1" w:unhideWhenUsed="1"/>
-    <w:lsdException w:name="index 2" w:semiHidden="1" w:unhideWhenUsed="1"/>
-    <w:lsdException w:name="index 3" w:semiHidden="1" w:unhideWhenUsed="1"/>
-    <w:lsdException w:name="index 4" w:semiHidden="1" w:unhideWhenUsed="1"/>
-    <w:lsdException w:name="index 5" w:semiHidden="1" w:unhideWhenUsed="1"/>
-    <w:lsdException w:name="index 6" w:semiHidden="1" w:unhideWhenUsed="1"/>
-    <w:lsdException w:name="index 7" w:semiHidden="1" w:unhideWhenUsed="1"/>
-    <w:lsdException w:name="index 8" w:semiHidden="1" w:unhideWhenUsed="1"/>
-    <w:lsdException w:name="index 9" w:semiHidden="1" w:unhideWhenUsed="1"/>
-    <w:lsdException w:name="toc 1" w:semiHidden="1" w:uiPriority="39" w:unhideWhenUsed="1"/>
-    <w:lsdException w:name="toc 2" w:semiHidden="1" w:uiPriority="39" w:unhideWhenUsed="1"/>
-    <w:lsdException w:name="toc 3" w:semiHidden="1" w:uiPriority="39" w:unhideWhenUsed="1"/>
-    <w:lsdException w:name="toc 4" w:semiHidden="1" w:uiPriority="39" w:unhideWhenUsed="1"/>
-    <w:lsdException w:name="toc 5" w:semiHidden="1" w:uiPriority="39" w:unhideWhenUsed="1"/>
-    <w:lsdException w:name="toc 6" w:semiHidden="1" w:uiPriority="39" w:unhideWhenUsed="1"/>
-    <w:lsdException w:name="toc 7" w:semiHidden="1" w:uiPriority="39" w:unhideWhenUsed="1"/>
-    <w:lsdException w:name="toc 8" w:semiHidden="1" w:uiPriority="39" w:unhideWhenUsed="1"/>
-    <w:lsdException w:name="toc 9" w:semiHidden="1" w:uiPriority="39" w:unhideWhenUsed="1"/>
-    <w:lsdException w:name="Normal Indent" w:semiHidden="1" w:unhideWhenUsed="1"/>
-    <w:lsdException w:name="footnote text" w:semiHidden="1" w:unhideWhenUsed="1"/>
-    <w:lsdException w:name="annotation text" w:semiHidden="1" w:unhideWhenUsed="1"/>
-    <w:lsdException w:name="header" w:semiHidden="1" w:unhideWhenUsed="1"/>
-    <w:lsdException w:name="footer" w:semiHidden="1" w:unhideWhenUsed="1"/>
-    <w:lsdException w:name="index heading" w:semiHidden="1" w:unhideWhenUsed="1"/>
-    <w:lsdException w:name="caption" w:semiHidden="1" w:uiPriority="35" w:unhideWhenUsed="1" w:qFormat="1"/>
-    <w:lsdException w:name="table of figures" w:semiHidden="1" w:unhideWhenUsed="1"/>
-    <w:lsdException w:name="envelope address" w:semiHidden="1" w:unhideWhenUsed="1"/>
-    <w:lsdException w:name="envelope return" w:semiHidden="1" w:unhideWhenUsed="1"/>
-    <w:lsdException w:name="footnote reference" w:semiHidden="1" w:unhideWhenUsed="1"/>
-    <w:lsdException w:name="annotation reference" w:semiHidden="1" w:unhideWhenUsed="1"/>
-    <w:lsdException w:name="line number" w:semiHidden="1" w:unhideWhenUsed="1"/>
-    <w:lsdException w:name="page number" w:semiHidden="1" w:unhideWhenUsed="1"/>
-    <w:lsdException w:name="endnote reference" w:semiHidden="1" w:unhideWhenUsed="1"/>
-    <w:lsdException w:name="endnote text" w:semiHidden="1" w:unhideWhenUsed="1"/>
-    <w:lsdException w:name="table of authorities" w:semiHidden="1" w:unhideWhenUsed="1"/>
-    <w:lsdException w:name="macro" w:semiHidden="1" w:unhideWhenUsed="1"/>
-    <w:lsdException w:name="toa heading" w:semiHidden="1" w:unhideWhenUsed="1"/>
-    <w:lsdException w:name="List" w:semiHidden="1" w:unhideWhenUsed="1"/>
-    <w:lsdException w:name="List Bullet" w:semiHidden="1" w:unhideWhenUsed="1"/>
-    <w:lsdException w:name="List Number" w:semiHidden="1" w:unhideWhenUsed="1"/>
-    <w:lsdException w:name="List 2" w:semiHidden="1" w:unhideWhenUsed="1"/>
-    <w:lsdException w:name="List 3" w:semiHidden="1" w:unhideWhenUsed="1"/>
-    <w:lsdException w:name="List 4" w:semiHidden="1" w:unhideWhenUsed="1"/>
-    <w:lsdException w:name="List 5" w:semiHidden="1" w:unhideWhenUsed="1"/>
-    <w:lsdException w:name="List Bullet 2" w:semiHidden="1" w:unhideWhenUsed="1"/>
-    <w:lsdException w:name="List Bullet 3" w:semiHidden="1" w:unhideWhenUsed="1"/>
-    <w:lsdException w:name="List Bullet 4" w:semiHidden="1" w:unhideWhenUsed="1"/>
-    <w:lsdException w:name="List Bullet 5" w:semiHidden="1" w:unhideWhenUsed="1"/>
-    <w:lsdException w:name="List Number 2" w:semiHidden="1" w:unhideWhenUsed="1"/>
-    <w:lsdException w:name="List Number 3" w:semiHidden="1" w:unhideWhenUsed="1"/>
-    <w:lsdException w:name="List Number 4" w:semiHidden="1" w:unhideWhenUsed="1"/>
-    <w:lsdException w:name="List Number 5" w:semiHidden="1" w:unhideWhenUsed="1"/>
-    <w:lsdException w:name="Title" w:uiPriority="10" w:qFormat="1"/>
-    <w:lsdException w:name="Closing" w:semiHidden="1" w:unhideWhenUsed="1"/>
-    <w:lsdException w:name="Signature" w:semiHidden="1" w:unhideWhenUsed="1"/>
-    <w:lsdException w:name="Default Paragraph Font" w:semiHidden="1" w:uiPriority="1" w:unhideWhenUsed="1"/>
-    <w:lsdException w:name="Body Text" w:semiHidden="1" w:unhideWhenUsed="1"/>
-    <w:lsdException w:name="Body Text Indent" w:semiHidden="1" w:unhideWhenUsed="1"/>
-    <w:lsdException w:name="List Continue" w:semiHidden="1" w:unhideWhenUsed="1"/>
-    <w:lsdException w:name="List Continue 2" w:semiHidden="1" w:unhideWhenUsed="1"/>
-    <w:lsdException w:name="List Continue 3" w:semiHidden="1" w:unhideWhenUsed="1"/>
-    <w:lsdException w:name="List Continue 4" w:semiHidden="1" w:unhideWhenUsed="1"/>
-    <w:lsdException w:name="List Continue 5" w:semiHidden="1" w:unhideWhenUsed="1"/>
-    <w:lsdException w:name="Message Header" w:semiHidden="1" w:unhideWhenUsed="1"/>
-    <w:lsdException w:name="Subtitle" w:uiPriority="11" w:qFormat="1"/>
-    <w:lsdException w:name="Salutation" w:semiHidden="1" w:unhideWhenUsed="1"/>
-    <w:lsdException w:name="Date" w:semiHidden="1" w:unhideWhenUsed="1"/>
-    <w:lsdException w:name="Body Text First Indent" w:semiHidden="1" w:unhideWhenUsed="1"/>
-    <w:lsdException w:name="Body Text First Indent 2" w:semiHidden="1" w:unhideWhenUsed="1"/>
-    <w:lsdException w:name="Note Heading" w:semiHidden="1" w:unhideWhenUsed="1"/>
-    <w:lsdException w:name="Body Text 2" w:semiHidden="1" w:unhideWhenUsed="1"/>
-    <w:lsdException w:name="Body Text 3" w:semiHidden="1" w:unhideWhenUsed="1"/>
-    <w:lsdException w:name="Body Text Indent 2" w:semiHidden="1" w:unhideWhenUsed="1"/>
-    <w:lsdException w:name="Body Text Indent 3" w:semiHidden="1" w:unhideWhenUsed="1"/>
-    <w:lsdException w:name="Block Text" w:semiHidden="1" w:unhideWhenUsed="1"/>
-    <w:lsdException w:name="Hyperlink" w:semiHidden="1" w:unhideWhenUsed="1"/>
-    <w:lsdException w:name="FollowedHyperlink" w:semiHidden="1" w:unhideWhenUsed="1"/>
-    <w:lsdException w:name="Strong" w:uiPriority="22" w:qFormat="1"/>
-    <w:lsdException w:name="Emphasis" w:uiPriority="20" w:qFormat="1"/>
-    <w:lsdException w:name="Document Map" w:semiHidden="1" w:unhideWhenUsed="1"/>
-    <w:lsdException w:name="Plain Text" w:semiHidden="1" w:unhideWhenUsed="1"/>
-    <w:lsdException w:name="E-mail Signature" w:semiHidden="1" w:unhideWhenUsed="1"/>
-    <w:lsdException w:name="HTML Top of Form" w:semiHidden="1" w:unhideWhenUsed="1"/>
-    <w:lsdException w:name="HTML Bottom of Form" w:semiHidden="1" w:unhideWhenUsed="1"/>
-    <w:lsdException w:name="Normal (Web)" w:semiHidden="1" w:unhideWhenUsed="1"/>
-    <w:lsdException w:name="HTML Acronym" w:semiHidden="1" w:unhideWhenUsed="1"/>
-    <w:lsdException w:name="HTML Address" w:semiHidden="1" w:unhideWhenUsed="1"/>
-    <w:lsdException w:name="HTML Cite" w:semiHidden="1" w:unhideWhenUsed="1"/>
-    <w:lsdException w:name="HTML Code" w:semiHidden="1" w:unhideWhenUsed="1"/>
-    <w:lsdException w:name="HTML Definition" w:semiHidden="1" w:unhideWhenUsed="1"/>
-    <w:lsdException w:name="HTML Keyboard" w:semiHidden="1" w:unhideWhenUsed="1"/>
-    <w:lsdException w:name="HTML Preformatted" w:semiHidden="1" w:unhideWhenUsed="1"/>
-    <w:lsdException w:name="HTML Sample" w:semiHidden="1" w:unhideWhenUsed="1"/>
-    <w:lsdException w:name="HTML Typewriter" w:semiHidden="1" w:unhideWhenUsed="1"/>
-    <w:lsdException w:name="HTML Variable" w:semiHidden="1" w:unhideWhenUsed="1"/>
-    <w:lsdException w:name="Normal Table" w:semiHidden="1" w:unhideWhenUsed="1"/>
-    <w:lsdException w:name="annotation subject" w:semiHidden="1" w:unhideWhenUsed="1"/>
-    <w:lsdException w:name="No List" w:semiHidden="1" w:unhideWhenUsed="1"/>
-    <w:lsdException w:name="Outline List 1" w:semiHidden="1" w:unhideWhenUsed="1"/>
-    <w:lsdException w:name="Outline List 2" w:semiHidden="1" w:unhideWhenUsed="1"/>
-    <w:lsdException w:name="Outline List 3" w:semiHidden="1" w:unhideWhenUsed="1"/>
-    <w:lsdException w:name="Table Simple 1" w:semiHidden="1" w:unhideWhenUsed="1"/>
-    <w:lsdException w:name="Table Simple 2" w:semiHidden="1" w:unhideWhenUsed="1"/>
-    <w:lsdException w:name="Table Simple 3" w:semiHidden="1" w:unhideWhenUsed="1"/>
-    <w:lsdException w:name="Table Classic 1" w:semiHidden="1" w:unhideWhenUsed="1"/>
-    <w:lsdException w:name="Table Classic 2" w:semiHidden="1" w:unhideWhenUsed="1"/>
-    <w:lsdException w:name="Table Classic 3" w:semiHidden="1" w:unhideWhenUsed="1"/>
-    <w:lsdException w:name="Table Classic 4" w:semiHidden="1" w:unhideWhenUsed="1"/>
-    <w:lsdException w:name="Table Colorful 1" w:semiHidden="1" w:unhideWhenUsed="1"/>
-    <w:lsdException w:name="Table Colorful 2" w:semiHidden="1" w:unhideWhenUsed="1"/>
-    <w:lsdException w:name="Table Colorful 3" w:semiHidden="1" w:unhideWhenUsed="1"/>
-    <w:lsdException w:name="Table Columns 1" w:semiHidden="1" w:unhideWhenUsed="1"/>
-    <w:lsdException w:name="Table Columns 2" w:semiHidden="1" w:unhideWhenUsed="1"/>
-    <w:lsdException w:name="Table Columns 3" w:semiHidden="1" w:unhideWhenUsed="1"/>
-    <w:lsdException w:name="Table Columns 4" w:semiHidden="1" w:unhideWhenUsed="1"/>
-    <w:lsdException w:name="Table Columns 5" w:semiHidden="1" w:unhideWhenUsed="1"/>
-    <w:lsdException w:name="Table Grid 1" w:semiHidden="1" w:unhideWhenUsed="1"/>
-    <w:lsdException w:name="Table Grid 2" w:semiHidden="1" w:unhideWhenUsed="1"/>
-    <w:lsdException w:name="Table Grid 3" w:semiHidden="1" w:unhideWhenUsed="1"/>
-    <w:lsdException w:name="Table Grid 4" w:semiHidden="1" w:unhideWhenUsed="1"/>
-    <w:lsdException w:name="Table Grid 5" w:semiHidden="1" w:unhideWhenUsed="1"/>
-    <w:lsdException w:name="Table Grid 6" w:semiHidden="1" w:unhideWhenUsed="1"/>
-    <w:lsdException w:name="Table Grid 7" w:semiHidden="1" w:unhideWhenUsed="1"/>
-    <w:lsdException w:name="Table Grid 8" w:semiHidden="1" w:unhideWhenUsed="1"/>
-    <w:lsdException w:name="Table List 1" w:semiHidden="1" w:unhideWhenUsed="1"/>
-    <w:lsdException w:name="Table List 2" w:semiHidden="1" w:unhideWhenUsed="1"/>
-    <w:lsdException w:name="Table List 3" w:semiHidden="1" w:unhideWhenUsed="1"/>
-    <w:lsdException w:name="Table List 4" w:semiHidden="1" w:unhideWhenUsed="1"/>
-    <w:lsdException w:name="Table List 5" w:semiHidden="1" w:unhideWhenUsed="1"/>
-    <w:lsdException w:name="Table List 6" w:semiHidden="1" w:unhideWhenUsed="1"/>
-    <w:lsdException w:name="Table List 7" w:semiHidden="1" w:unhideWhenUsed="1"/>
-    <w:lsdException w:name="Table List 8" w:semiHidden="1" w:unhideWhenUsed="1"/>
-    <w:lsdException w:name="Table 3D effects 1" w:semiHidden="1" w:unhideWhenUsed="1"/>
-    <w:lsdException w:name="Table 3D effects 2" w:semiHidden="1" w:unhideWhenUsed="1"/>
-    <w:lsdException w:name="Table 3D effects 3" w:semiHidden="1" w:unhideWhenUsed="1"/>
-    <w:lsdException w:name="Table Contemporary" w:semiHidden="1" w:unhideWhenUsed="1"/>
-    <w:lsdException w:name="Table Elegant" w:semiHidden="1" w:unhideWhenUsed="1"/>
-    <w:lsdException w:name="Table Professional" w:semiHidden="1" w:unhideWhenUsed="1"/>
-    <w:lsdException w:name="Table Subtle 1" w:semiHidden="1" w:unhideWhenUsed="1"/>
-    <w:lsdException w:name="Table Subtle 2" w:semiHidden="1" w:unhideWhenUsed="1"/>
-    <w:lsdException w:name="Table Web 1" w:semiHidden="1" w:unhideWhenUsed="1"/>
-    <w:lsdException w:name="Table Web 2" w:semiHidden="1" w:unhideWhenUsed="1"/>
-    <w:lsdException w:name="Table Web 3" w:semiHidden="1" w:unhideWhenUsed="1"/>
-    <w:lsdException w:name="Balloon Text" w:semiHidden="1" w:unhideWhenUsed="1"/>
-    <w:lsdException w:name="Table Grid" w:uiPriority="39"/>
-    <w:lsdException w:name="Table Theme" w:semiHidden="1" w:unhideWhenUsed="1"/>
-    <w:lsdException w:name="Placeholder Text" w:semiHidden="1"/>
-    <w:lsdException w:name="No Spacing" w:uiPriority="1" w:qFormat="1"/>
-    <w:lsdException w:name="Light Shading" w:uiPriority="60"/>
-    <w:lsdException w:name="Light List" w:uiPriority="61"/>
-    <w:lsdException w:name="Light Grid" w:uiPriority="62"/>
-    <w:lsdException w:name="Medium Shading 1" w:uiPriority="63"/>
-    <w:lsdException w:name="Medium Shading 2" w:uiPriority="64"/>
-    <w:lsdException w:name="Medium List 1" w:uiPriority="65"/>
-    <w:lsdException w:name="Medium List 2" w:uiPriority="66"/>
-    <w:lsdException w:name="Medium Grid 1" w:uiPriority="67"/>
-    <w:lsdException w:name="Medium Grid 2" w:uiPriority="68"/>
-    <w:lsdException w:name="Medium Grid 3" w:uiPriority="69"/>
-    <w:lsdException w:name="Dark List" w:uiPriority="70"/>
-    <w:lsdException w:name="Colorful Shading" w:uiPriority="71"/>
-    <w:lsdException w:name="Colorful List" w:uiPriority="72"/>
-    <w:lsdException w:name="Colorful Grid" w:uiPriority="73"/>
-    <w:lsdException w:name="Light Shading Accent 1" w:uiPriority="60"/>
-    <w:lsdException w:name="Light List Accent 1" w:uiPriority="61"/>
-    <w:lsdException w:name="Light Grid Accent 1" w:uiPriority="62"/>
-    <w:lsdException w:name="Medium Shading 1 Accent 1" w:uiPriority="63"/>
-    <w:lsdException w:name="Medium Shading 2 Accent 1" w:uiPriority="64"/>
-    <w:lsdException w:name="Medium List 1 Accent 1" w:uiPriority="65"/>
-    <w:lsdException w:name="Revision" w:semiHidden="1"/>
-    <w:lsdException w:name="List Paragraph" w:uiPriority="34" w:qFormat="1"/>
-    <w:lsdException w:name="Quote" w:uiPriority="29" w:qFormat="1"/>
-    <w:lsdException w:name="Intense Quote" w:uiPriority="30" w:qFormat="1"/>
-    <w:lsdException w:name="Medium List 2 Accent 1" w:uiPriority="66"/>
-    <w:lsdException w:name="Medium Grid 1 Accent 1" w:uiPriority="67"/>
-    <w:lsdException w:name="Medium Grid 2 Accent 1" w:uiPriority="68"/>
-    <w:lsdException w:name="Medium Grid 3 Accent 1" w:uiPriority="69"/>
-    <w:lsdException w:name="Dark List Accent 1" w:uiPriority="70"/>
-    <w:lsdException w:name="Colorful Shading Accent 1" w:uiPriority="71"/>
-    <w:lsdException w:name="Colorful List Accent 1" w:uiPriority="72"/>
-    <w:lsdException w:name="Colorful Grid Accent 1" w:uiPriority="73"/>
-    <w:lsdException w:name="Light Shading Accent 2" w:uiPriority="60"/>
-    <w:lsdException w:name="Light List Accent 2" w:uiPriority="61"/>
-    <w:lsdException w:name="Light Grid Accent 2" w:uiPriority="62"/>
-    <w:lsdException w:name="Medium Shading 1 Accent 2" w:uiPriority="63"/>
-    <w:lsdException w:name="Medium Shading 2 Accent 2" w:uiPriority="64"/>
-    <w:lsdException w:name="Medium List 1 Accent 2" w:uiPriority="65"/>
-    <w:lsdException w:name="Medium List 2 Accent 2" w:uiPriority="66"/>
-    <w:lsdException w:name="Medium Grid 1 Accent 2" w:uiPriority="67"/>
-    <w:lsdException w:name="Medium Grid 2 Accent 2" w:uiPriority="68"/>
-    <w:lsdException w:name="Medium Grid 3 Accent 2" w:uiPriority="69"/>
-    <w:lsdException w:name="Dark List Accent 2" w:uiPriority="70"/>
-    <w:lsdException w:name="Colorful Shading Accent 2" w:uiPriority="71"/>
-    <w:lsdException w:name="Colorful List Accent 2" w:uiPriority="72"/>
-    <w:lsdException w:name="Colorful Grid Accent 2" w:uiPriority="73"/>
-    <w:lsdException w:name="Light Shading Accent 3" w:uiPriority="60"/>
-    <w:lsdException w:name="Light List Accent 3" w:uiPriority="61"/>
-    <w:lsdException w:name="Light Grid Accent 3" w:uiPriority="62"/>
-    <w:lsdException w:name="Medium Shading 1 Accent 3" w:uiPriority="63"/>
-    <w:lsdException w:name="Medium Shading 2 Accent 3" w:uiPriority="64"/>
-    <w:lsdException w:name="Medium List 1 Accent 3" w:uiPriority="65"/>
-    <w:lsdException w:name="Medium List 2 Accent 3" w:uiPriority="66"/>
-    <w:lsdException w:name="Medium Grid 1 Accent 3" w:uiPriority="67"/>
-    <w:lsdException w:name="Medium Grid 2 Accent 3" w:uiPriority="68"/>
-    <w:lsdException w:name="Medium Grid 3 Accent 3" w:uiPriority="69"/>
-    <w:lsdException w:name="Dark List Accent 3" w:uiPriority="70"/>
-    <w:lsdException w:name="Colorful Shading Accent 3" w:uiPriority="71"/>
-    <w:lsdException w:name="Colorful List Accent 3" w:uiPriority="72"/>
-    <w:lsdException w:name="Colorful Grid Accent 3" w:uiPriority="73"/>
-    <w:lsdException w:name="Light Shading Accent 4" w:uiPriority="60"/>
-    <w:lsdException w:name="Light List Accent 4" w:uiPriority="61"/>
-    <w:lsdException w:name="Light Grid Accent 4" w:uiPriority="62"/>
-    <w:lsdException w:name="Medium Shading 1 Accent 4" w:uiPriority="63"/>
-    <w:lsdException w:name="Medium Shading 2 Accent 4" w:uiPriority="64"/>
-    <w:lsdException w:name="Medium List 1 Accent 4" w:uiPriority="65"/>
-    <w:lsdException w:name="Medium List 2 Accent 4" w:uiPriority="66"/>
-    <w:lsdException w:name="Medium Grid 1 Accent 4" w:uiPriority="67"/>
-    <w:lsdException w:name="Medium Grid 2 Accent 4" w:uiPriority="68"/>
-    <w:lsdException w:name="Medium Grid 3 Accent 4" w:uiPriority="69"/>
-    <w:lsdException w:name="Dark List Accent 4" w:uiPriority="70"/>
-    <w:lsdException w:name="Colorful Shading Accent 4" w:uiPriority="71"/>
-    <w:lsdException w:name="Colorful List Accent 4" w:uiPriority="72"/>
-    <w:lsdException w:name="Colorful Grid Accent 4" w:uiPriority="73"/>
-    <w:lsdException w:name="Light Shading Accent 5" w:uiPriority="60"/>
-    <w:lsdException w:name="Light List Accent 5" w:uiPriority="61"/>
-    <w:lsdException w:name="Light Grid Accent 5" w:uiPriority="62"/>
-    <w:lsdException w:name="Medium Shading 1 Accent 5" w:uiPriority="63"/>
-    <w:lsdException w:name="Medium Shading 2 Accent 5" w:uiPriority="64"/>
-    <w:lsdException w:name="Medium List 1 Accent 5" w:uiPriority="65"/>
-    <w:lsdException w:name="Medium List 2 Accent 5" w:uiPriority="66"/>
-    <w:lsdException w:name="Medium Grid 1 Accent 5" w:uiPriority="67"/>
-    <w:lsdException w:name="Medium Grid 2 Accent 5" w:uiPriority="68"/>
-    <w:lsdException w:name="Medium Grid 3 Accent 5" w:uiPriority="69"/>
-    <w:lsdException w:name="Dark List Accent 5" w:uiPriority="70"/>
-    <w:lsdException w:name="Colorful Shading Accent 5" w:uiPriority="71"/>
-    <w:lsdException w:name="Colorful List Accent 5" w:uiPriority="72"/>
-    <w:lsdException w:name="Colorful Grid Accent 5" w:uiPriority="73"/>
-    <w:lsdException w:name="Light Shading Accent 6" w:uiPriority="60"/>
-    <w:lsdException w:name="Light List Accent 6" w:uiPriority="61"/>
-    <w:lsdException w:name="Light Grid Accent 6" w:uiPriority="62"/>
-    <w:lsdException w:name="Medium Shading 1 Accent 6" w:uiPriority="63"/>
-    <w:lsdException w:name="Medium Shading 2 Accent 6" w:uiPriority="64"/>
-    <w:lsdException w:name="Medium List 1 Accent 6" w:uiPriority="65"/>
-    <w:lsdException w:name="Medium List 2 Accent 6" w:uiPriority="66"/>
-    <w:lsdException w:name="Medium Grid 1 Accent 6" w:uiPriority="67"/>
-    <w:lsdException w:name="Medium Grid 2 Accent 6" w:uiPriority="68"/>
-    <w:lsdException w:name="Medium Grid 3 Accent 6" w:uiPriority="69"/>
-    <w:lsdException w:name="Dark List Accent 6" w:uiPriority="70"/>
-    <w:lsdException w:name="Colorful Shading Accent 6" w:uiPriority="71"/>
-    <w:lsdException w:name="Colorful List Accent 6" w:uiPriority="72"/>
-    <w:lsdException w:name="Colorful Grid Accent 6" w:uiPriority="73"/>
-    <w:lsdException w:name="Subtle Emphasis" w:uiPriority="19" w:qFormat="1"/>
-    <w:lsdException w:name="Intense Emphasis" w:uiPriority="21" w:qFormat="1"/>
-    <w:lsdException w:name="Subtle Reference" w:uiPriority="31" w:qFormat="1"/>
-    <w:lsdException w:name="Intense Reference" w:uiPriority="32" w:qFormat="1"/>
-    <w:lsdException w:name="Book Title" w:uiPriority="33" w:qFormat="1"/>
-    <w:lsdException w:name="Bibliography" w:semiHidden="1" w:uiPriority="37" w:unhideWhenUsed="1"/>
-    <w:lsdException w:name="TOC Heading" w:semiHidden="1" w:uiPriority="39" w:unhideWhenUsed="1" w:qFormat="1"/>
-    <w:lsdException w:name="Plain Table 1" w:uiPriority="41"/>
-    <w:lsdException w:name="Plain Table 2" w:uiPriority="42"/>
-    <w:lsdException w:name="Plain Table 3" w:uiPriority="43"/>
-    <w:lsdException w:name="Plain Table 4" w:uiPriority="44"/>
-    <w:lsdException w:name="Plain Table 5" w:uiPriority="45"/>
-    <w:lsdException w:name="Grid Table Light" w:uiPriority="40"/>
-    <w:lsdException w:name="Grid Table 1 Light" w:uiPriority="46"/>
-    <w:lsdException w:name="Grid Table 2" w:uiPriority="47"/>
-    <w:lsdException w:name="Grid Table 3" w:uiPriority="48"/>
-    <w:lsdException w:name="Grid Table 4" w:uiPriority="49"/>
-    <w:lsdException w:name="Grid Table 5 Dark" w:uiPriority="50"/>
-    <w:lsdException w:name="Grid Table 6 Colorful" w:uiPriority="51"/>
-    <w:lsdException w:name="Grid Table 7 Colorful" w:uiPriority="52"/>
-    <w:lsdException w:name="Grid Table 1 Light Accent 1" w:uiPriority="46"/>
-    <w:lsdException w:name="Grid Table 2 Accent 1" w:uiPriority="47"/>
-    <w:lsdException w:name="Grid Table 3 Accent 1" w:uiPriority="48"/>
-    <w:lsdException w:name="Grid Table 4 Accent 1" w:uiPriority="49"/>
-    <w:lsdException w:name="Grid Table 5 Dark Accent 1" w:uiPriority="50"/>
-    <w:lsdException w:name="Grid Table 6 Colorful Accent 1" w:uiPriority="51"/>
-    <w:lsdException w:name="Grid Table 7 Colorful Accent 1" w:uiPriority="52"/>
-    <w:lsdException w:name="Grid Table 1 Light Accent 2" w:uiPriority="46"/>
-    <w:lsdException w:name="Grid Table 2 Accent 2" w:uiPriority="47"/>
-    <w:lsdException w:name="Grid Table 3 Accent 2" w:uiPriority="48"/>
-    <w:lsdException w:name="Grid Table 4 Accent 2" w:uiPriority="49"/>
-    <w:lsdException w:name="Grid Table 5 Dark Accent 2" w:uiPriority="50"/>
-    <w:lsdException w:name="Grid Table 6 Colorful Accent 2" w:uiPriority="51"/>
-    <w:lsdException w:name="Grid Table 7 Colorful Accent 2" w:uiPriority="52"/>
-    <w:lsdException w:name="Grid Table 1 Light Accent 3" w:uiPriority="46"/>
-    <w:lsdException w:name="Grid Table 2 Accent 3" w:uiPriority="47"/>
-    <w:lsdException w:name="Grid Table 3 Accent 3" w:uiPriority="48"/>
-    <w:lsdException w:name="Grid Table 4 Accent 3" w:uiPriority="49"/>
-    <w:lsdException w:name="Grid Table 5 Dark Accent 3" w:uiPriority="50"/>
-    <w:lsdException w:name="Grid Table 6 Colorful Accent 3" w:uiPriority="51"/>
-    <w:lsdException w:name="Grid Table 7 Colorful Accent 3" w:uiPriority="52"/>
-    <w:lsdException w:name="Grid Table 1 Light Accent 4" w:uiPriority="46"/>
-    <w:lsdException w:name="Grid Table 2 Accent 4" w:uiPriority="47"/>
-    <w:lsdException w:name="Grid Table 3 Accent 4" w:uiPriority="48"/>
-    <w:lsdException w:name="Grid Table 4 Accent 4" w:uiPriority="49"/>
-    <w:lsdException w:name="Grid Table 5 Dark Accent 4" w:uiPriority="50"/>
-    <w:lsdException w:name="Grid Table 6 Colorful Accent 4" w:uiPriority="51"/>
-    <w:lsdException w:name="Grid Table 7 Colorful Accent 4" w:uiPriority="52"/>
-    <w:lsdException w:name="Grid Table 1 Light Accent 5" w:uiPriority="46"/>
-    <w:lsdException w:name="Grid Table 2 Accent 5" w:uiPriority="47"/>
-    <w:lsdException w:name="Grid Table 3 Accent 5" w:uiPriority="48"/>
-    <w:lsdException w:name="Grid Table 4 Accent 5" w:uiPriority="49"/>
-    <w:lsdException w:name="Grid Table 5 Dark Accent 5" w:uiPriority="50"/>
-    <w:lsdException w:name="Grid Table 6 Colorful Accent 5" w:uiPriority="51"/>
-    <w:lsdException w:name="Grid Table 7 Colorful Accent 5" w:uiPriority="52"/>
-    <w:lsdException w:name="Grid Table 1 Light Accent 6" w:uiPriority="46"/>
-    <w:lsdException w:name="Grid Table 2 Accent 6" w:uiPriority="47"/>
-    <w:lsdException w:name="Grid Table 3 Accent 6" w:uiPriority="48"/>
-    <w:lsdException w:name="Grid Table 4 Accent 6" w:uiPriority="49"/>
-    <w:lsdException w:name="Grid Table 5 Dark Accent 6" w:uiPriority="50"/>
-    <w:lsdException w:name="Grid Table 6 Colorful Accent 6" w:uiPriority="51"/>
-    <w:lsdException w:name="Grid Table 7 Colorful Accent 6" w:uiPriority="52"/>
-    <w:lsdException w:name="List Table 1 Light" w:uiPriority="46"/>
-    <w:lsdException w:name="List Table 2" w:uiPriority="47"/>
-    <w:lsdException w:name="List Table 3" w:uiPriority="48"/>
-    <w:lsdException w:name="List Table 4" w:uiPriority="49"/>
-    <w:lsdException w:name="List Table 5 Dark" w:uiPriority="50"/>
-    <w:lsdException w:name="List Table 6 Colorful" w:uiPriority="51"/>
-    <w:lsdException w:name="List Table 7 Colorful" w:uiPriority="52"/>
-    <w:lsdException w:name="List Table 1 Light Accent 1" w:uiPriority="46"/>
-    <w:lsdException w:name="List Table 2 Accent 1" w:uiPriority="47"/>
-    <w:lsdException w:name="List Table 3 Accent 1" w:uiPriority="48"/>
-    <w:lsdException w:name="List Table 4 Accent 1" w:uiPriority="49"/>
-    <w:lsdException w:name="List Table 5 Dark Accent 1" w:uiPriority="50"/>
-    <w:lsdException w:name="List Table 6 Colorful Accent 1" w:uiPriority="51"/>
-    <w:lsdException w:name="List Table 7 Colorful Accent 1" w:uiPriority="52"/>
-    <w:lsdException w:name="List Table 1 Light Accent 2" w:uiPriority="46"/>
-    <w:lsdException w:name="List Table 2 Accent 2" w:uiPriority="47"/>
-    <w:lsdException w:name="List Table 3 Accent 2" w:uiPriority="48"/>
-    <w:lsdException w:name="List Table 4 Accent 2" w:uiPriority="49"/>
-    <w:lsdException w:name="List Table 5 Dark Accent 2" w:uiPriority="50"/>
-    <w:lsdException w:name="List Table 6 Colorful Accent 2" w:uiPriority="51"/>
-    <w:lsdException w:name="List Table 7 Colorful Accent 2" w:uiPriority="52"/>
-    <w:lsdException w:name="List Table 1 Light Accent 3" w:uiPriority="46"/>
-    <w:lsdException w:name="List Table 2 Accent 3" w:uiPriority="47"/>
-    <w:lsdException w:name="List Table 3 Accent 3" w:uiPriority="48"/>
-    <w:lsdException w:name="List Table 4 Accent 3" w:uiPriority="49"/>
-    <w:lsdException w:name="List Table 5 Dark Accent 3" w:uiPriority="50"/>
-    <w:lsdException w:name="List Table 6 Colorful Accent 3" w:uiPriority="51"/>
-    <w:lsdException w:name="List Table 7 Colorful Accent 3" w:uiPriority="52"/>
-    <w:lsdException w:name="List Table 1 Light Accent 4" w:uiPriority="46"/>
-    <w:lsdException w:name="List Table 2 Accent 4" w:uiPriority="47"/>
-    <w:lsdException w:name="List Table 3 Accent 4" w:uiPriority="48"/>
-    <w:lsdException w:name="List Table 4 Accent 4" w:uiPriority="49"/>
-    <w:lsdException w:name="List Table 5 Dark Accent 4" w:uiPriority="50"/>
-    <w:lsdException w:name="List Table 6 Colorful Accent 4" w:uiPriority="51"/>
-    <w:lsdException w:name="List Table 7 Colorful Accent 4" w:uiPriority="52"/>
-    <w:lsdException w:name="List Table 1 Light Accent 5" w:uiPriority="46"/>
-    <w:lsdException w:name="List Table 2 Accent 5" w:uiPriority="47"/>
-    <w:lsdException w:name="List Table 3 Accent 5" w:uiPriority="48"/>
-    <w:lsdException w:name="List Table 4 Accent 5" w:uiPriority="49"/>
-    <w:lsdException w:name="List Table 5 Dark Accent 5" w:uiPriority="50"/>
-    <w:lsdException w:name="List Table 6 Colorful Accent 5" w:uiPriority="51"/>
-    <w:lsdException w:name="List Table 7 Colorful Accent 5" w:uiPriority="52"/>
-    <w:lsdException w:name="List Table 1 Light Accent 6" w:uiPriority="46"/>
-    <w:lsdException w:name="List Table 2 Accent 6" w:uiPriority="47"/>
-    <w:lsdException w:name="List Table 3 Accent 6" w:uiPriority="48"/>
-    <w:lsdException w:name="List Table 4 Accent 6" w:uiPriority="49"/>
-    <w:lsdException w:name="List Table 5 Dark Accent 6" w:uiPriority="50"/>
-    <w:lsdException w:name="List Table 6 Colorful Accent 6" w:uiPriority="51"/>
-    <w:lsdException w:name="List Table 7 Colorful Accent 6" w:uiPriority="52"/>
-  </w:latentStyles>
-  <w:style w:type="paragraph" w:default="1" w:styleId="Normal">
-    <w:name w:val="Normal"/>
-    <w:qFormat/>
-  </w:style>
-  <w:style w:type="character" w:default="1" w:styleId="DefaultParagraphFont">
-    <w:name w:val="Default Paragraph Font"/>
-    <w:uiPriority w:val="1"/>
-    <w:semiHidden/>
-    <w:unhideWhenUsed/>
-  </w:style>
-  <w:style w:type="table" w:default="1" w:styleId="TableNormal">
-    <w:name w:val="Normal Table"/>
-    <w:uiPriority w:val="99"/>
-    <w:semiHidden/>
-    <w:unhideWhenUsed/>
-    <w:tblPr>
-      <w:tblInd w:w="0" w:type="dxa"/>
-      <w:tblCellMar>
-        <w:top w:w="0" w:type="dxa"/>
-        <w:left w:w="108" w:type="dxa"/>
-        <w:bottom w:w="0" w:type="dxa"/>
-        <w:right w:w="108" w:type="dxa"/>
-      </w:tblCellMar>
-    </w:tblPr>
-  </w:style>
-  <w:style w:type="numbering" w:default="1" w:styleId="NoList">
-    <w:name w:val="No List"/>
-    <w:uiPriority w:val="99"/>
-    <w:semiHidden/>
-    <w:unhideWhenUsed/>
-  </w:style>
-</w:styles>
-</file>
-
-<file path=word/glossary/webSettings.xml><?xml version="1.0" encoding="utf-8"?>
-<w:webSettings xmlns:mc="http://schemas.openxmlformats.org/markup-compatibility/2006" xmlns:r="http://schemas.openxmlformats.org/officeDocument/2006/relationships" xmlns:w="http://schemas.openxmlformats.org/wordprocessingml/2006/main" xmlns:w14="http://schemas.microsoft.com/office/word/2010/wordml" xmlns:w15="http://schemas.microsoft.com/office/word/2012/wordml" xmlns:w16se="http://schemas.microsoft.com/office/word/2015/wordml/symex" mc:Ignorable="w14 w15 w16se"/>
-</file>
-
 <file path=word/theme/theme1.xml><?xml version="1.0" encoding="utf-8"?>
 <a:theme xmlns:a="http://schemas.openxmlformats.org/drawingml/2006/main" name="Office Theme">
   <a:themeElements>
@@ -26393,27 +25914,6 @@
 </file>
 
 <file path=customXml/item3.xml><?xml version="1.0" encoding="utf-8"?>
-<p:properties xmlns:p="http://schemas.microsoft.com/office/2006/metadata/properties" xmlns:xsi="http://www.w3.org/2001/XMLSchema-instance" xmlns:pc="http://schemas.microsoft.com/office/infopath/2007/PartnerControls">
-  <documentManagement>
-    <_dlc_DocId xmlns="56018303-59ba-4e5a-a82a-cc1f9c80fe15">F7NHC53ZM3R6-114745135-3255</_dlc_DocId>
-    <_dlc_DocIdUrl xmlns="56018303-59ba-4e5a-a82a-cc1f9c80fe15">
-      <Url>https://reedelsevier.sharepoint.com/sites/RBITech/csgprojects/Business%20Analytics/_layouts/15/DocIdRedir.aspx?ID=F7NHC53ZM3R6-114745135-3255</Url>
-      <Description>F7NHC53ZM3R6-114745135-3255</Description>
-    </_dlc_DocIdUrl>
-  </documentManagement>
-</p:properties>
-</file>
-
-<file path=customXml/item4.xml><?xml version="1.0" encoding="utf-8"?>
-<?mso-contentType ?>
-<FormTemplates xmlns="http://schemas.microsoft.com/sharepoint/v3/contenttype/forms">
-  <Display>DocumentLibraryForm</Display>
-  <Edit>DocumentLibraryForm</Edit>
-  <New>DocumentLibraryForm</New>
-</FormTemplates>
-</file>
-
-<file path=customXml/item5.xml><?xml version="1.0" encoding="utf-8"?>
 <?mso-contentType ?>
 <spe:Receivers xmlns:spe="http://schemas.microsoft.com/sharepoint/events">
   <Receiver>
@@ -26463,6 +25963,27 @@
 </spe:Receivers>
 </file>
 
+<file path=customXml/item4.xml><?xml version="1.0" encoding="utf-8"?>
+<?mso-contentType ?>
+<FormTemplates xmlns="http://schemas.microsoft.com/sharepoint/v3/contenttype/forms">
+  <Display>DocumentLibraryForm</Display>
+  <Edit>DocumentLibraryForm</Edit>
+  <New>DocumentLibraryForm</New>
+</FormTemplates>
+</file>
+
+<file path=customXml/item5.xml><?xml version="1.0" encoding="utf-8"?>
+<p:properties xmlns:p="http://schemas.microsoft.com/office/2006/metadata/properties" xmlns:xsi="http://www.w3.org/2001/XMLSchema-instance" xmlns:pc="http://schemas.microsoft.com/office/infopath/2007/PartnerControls">
+  <documentManagement>
+    <_dlc_DocId xmlns="56018303-59ba-4e5a-a82a-cc1f9c80fe15">F7NHC53ZM3R6-114745135-3255</_dlc_DocId>
+    <_dlc_DocIdUrl xmlns="56018303-59ba-4e5a-a82a-cc1f9c80fe15">
+      <Url>https://reedelsevier.sharepoint.com/sites/RBITech/csgprojects/Business%20Analytics/_layouts/15/DocIdRedir.aspx?ID=F7NHC53ZM3R6-114745135-3255</Url>
+      <Description>F7NHC53ZM3R6-114745135-3255</Description>
+    </_dlc_DocIdUrl>
+  </documentManagement>
+</p:properties>
+</file>
+
 <file path=customXml/item6.xml><?xml version="1.0" encoding="utf-8"?>
 <b:Sources xmlns:b="http://schemas.openxmlformats.org/officeDocument/2006/bibliography" xmlns="http://schemas.openxmlformats.org/officeDocument/2006/bibliography" SelectedStyle="\APASixthEditionOfficeOnline.xsl" StyleName="APA" Version="6"/>
 </file>
@@ -26496,19 +26017,9 @@
 </file>
 
 <file path=customXml/itemProps3.xml><?xml version="1.0" encoding="utf-8"?>
-<ds:datastoreItem xmlns:ds="http://schemas.openxmlformats.org/officeDocument/2006/customXml" ds:itemID="{787E9A1B-5B47-4B53-801F-B047004F0138}">
+<ds:datastoreItem xmlns:ds="http://schemas.openxmlformats.org/officeDocument/2006/customXml" ds:itemID="{E7574013-E787-4BEB-95DF-B99CA035C424}">
   <ds:schemaRefs>
-    <ds:schemaRef ds:uri="http://schemas.microsoft.com/office/2006/metadata/properties"/>
-    <ds:schemaRef ds:uri="ac22525d-4739-47b2-b5da-679dc6501784"/>
-    <ds:schemaRef ds:uri="http://schemas.microsoft.com/office/2006/documentManagement/types"/>
-    <ds:schemaRef ds:uri="http://purl.org/dc/terms/"/>
-    <ds:schemaRef ds:uri="http://schemas.openxmlformats.org/package/2006/metadata/core-properties"/>
-    <ds:schemaRef ds:uri="http://purl.org/dc/dcmitype/"/>
-    <ds:schemaRef ds:uri="http://schemas.microsoft.com/office/infopath/2007/PartnerControls"/>
-    <ds:schemaRef ds:uri="http://purl.org/dc/elements/1.1/"/>
-    <ds:schemaRef ds:uri="a175e425-e32c-49af-9e45-7d27c3428689"/>
-    <ds:schemaRef ds:uri="56018303-59ba-4e5a-a82a-cc1f9c80fe15"/>
-    <ds:schemaRef ds:uri="http://www.w3.org/XML/1998/namespace"/>
+    <ds:schemaRef ds:uri="http://schemas.microsoft.com/sharepoint/events"/>
   </ds:schemaRefs>
 </ds:datastoreItem>
 </file>
@@ -26522,15 +26033,17 @@
 </file>
 
 <file path=customXml/itemProps5.xml><?xml version="1.0" encoding="utf-8"?>
-<ds:datastoreItem xmlns:ds="http://schemas.openxmlformats.org/officeDocument/2006/customXml" ds:itemID="{E7574013-E787-4BEB-95DF-B99CA035C424}">
+<ds:datastoreItem xmlns:ds="http://schemas.openxmlformats.org/officeDocument/2006/customXml" ds:itemID="{787E9A1B-5B47-4B53-801F-B047004F0138}">
   <ds:schemaRefs>
-    <ds:schemaRef ds:uri="http://schemas.microsoft.com/sharepoint/events"/>
+    <ds:schemaRef ds:uri="http://schemas.microsoft.com/office/2006/metadata/properties"/>
+    <ds:schemaRef ds:uri="http://schemas.microsoft.com/office/infopath/2007/PartnerControls"/>
+    <ds:schemaRef ds:uri="56018303-59ba-4e5a-a82a-cc1f9c80fe15"/>
   </ds:schemaRefs>
 </ds:datastoreItem>
 </file>
 
 <file path=customXml/itemProps6.xml><?xml version="1.0" encoding="utf-8"?>
-<ds:datastoreItem xmlns:ds="http://schemas.openxmlformats.org/officeDocument/2006/customXml" ds:itemID="{8BFCF3BD-8FBD-400B-B8A6-CEAA8B548B30}">
+<ds:datastoreItem xmlns:ds="http://schemas.openxmlformats.org/officeDocument/2006/customXml" ds:itemID="{FBCAACBA-218C-4D10-BD63-5C029B1E3A0C}">
   <ds:schemaRefs>
     <ds:schemaRef ds:uri="http://schemas.openxmlformats.org/officeDocument/2006/bibliography"/>
   </ds:schemaRefs>

</xml_diff>